<commit_message>
[Dokumenty] Życiorys - jakieś drobne zmiany
</commit_message>
<xml_diff>
--- a/Dokumenty/Życiorys.docx
+++ b/Dokumenty/Życiorys.docx
@@ -7,6 +7,65 @@
         <w:spacing w:line="240" w:lineRule="auto"/>
       </w:pPr>
       <w:r>
+        <w:rPr>
+          <w:noProof/>
+          <w:lang w:eastAsia="pl-PL"/>
+        </w:rPr>
+        <w:drawing>
+          <wp:anchor distT="0" distB="0" distL="114300" distR="114300" simplePos="0" relativeHeight="251659264" behindDoc="0" locked="0" layoutInCell="1" allowOverlap="1">
+            <wp:simplePos x="0" y="0"/>
+            <wp:positionH relativeFrom="column">
+              <wp:posOffset>4182745</wp:posOffset>
+            </wp:positionH>
+            <wp:positionV relativeFrom="paragraph">
+              <wp:posOffset>-351155</wp:posOffset>
+            </wp:positionV>
+            <wp:extent cx="1477645" cy="1701800"/>
+            <wp:effectExtent l="19050" t="0" r="8255" b="0"/>
+            <wp:wrapSquare wrapText="bothSides"/>
+            <wp:docPr id="2" name="Obraz 2" descr="CV"/>
+            <wp:cNvGraphicFramePr>
+              <a:graphicFrameLocks xmlns:a="http://schemas.openxmlformats.org/drawingml/2006/main" noChangeAspect="1"/>
+            </wp:cNvGraphicFramePr>
+            <a:graphic xmlns:a="http://schemas.openxmlformats.org/drawingml/2006/main">
+              <a:graphicData uri="http://schemas.openxmlformats.org/drawingml/2006/picture">
+                <pic:pic xmlns:pic="http://schemas.openxmlformats.org/drawingml/2006/picture">
+                  <pic:nvPicPr>
+                    <pic:cNvPr id="0" name="Picture 2" descr="CV"/>
+                    <pic:cNvPicPr>
+                      <a:picLocks noChangeAspect="1" noChangeArrowheads="1"/>
+                    </pic:cNvPicPr>
+                  </pic:nvPicPr>
+                  <pic:blipFill>
+                    <a:blip r:embed="rId4" cstate="print"/>
+                    <a:srcRect/>
+                    <a:stretch>
+                      <a:fillRect/>
+                    </a:stretch>
+                  </pic:blipFill>
+                  <pic:spPr bwMode="auto">
+                    <a:xfrm>
+                      <a:off x="0" y="0"/>
+                      <a:ext cx="1477645" cy="1701800"/>
+                    </a:xfrm>
+                    <a:prstGeom prst="rect">
+                      <a:avLst/>
+                    </a:prstGeom>
+                    <a:noFill/>
+                    <a:ln w="9525">
+                      <a:noFill/>
+                      <a:miter lim="800000"/>
+                      <a:headEnd/>
+                      <a:tailEnd/>
+                    </a:ln>
+                  </pic:spPr>
+                </pic:pic>
+              </a:graphicData>
+            </a:graphic>
+          </wp:anchor>
+        </w:drawing>
+      </w:r>
+      <w:r>
         <w:t>Michał Kapiczyński</w:t>
       </w:r>
     </w:p>
@@ -25,6 +84,16 @@
       <w:r>
         <w:t>04-314 Warszawa</w:t>
       </w:r>
+    </w:p>
+    <w:p>
+      <w:pPr>
+        <w:spacing w:line="240" w:lineRule="auto"/>
+      </w:pPr>
+    </w:p>
+    <w:p>
+      <w:pPr>
+        <w:spacing w:line="240" w:lineRule="auto"/>
+      </w:pPr>
     </w:p>
     <w:p>
       <w:pPr>

</xml_diff>